<commit_message>
Update Immersive Technologies Market Research.docx
</commit_message>
<xml_diff>
--- a/3. DES401 - Creative and Cultural Industries/Immersive Technologies Market Research.docx
+++ b/3. DES401 - Creative and Cultural Industries/Immersive Technologies Market Research.docx
@@ -12,20 +12,39 @@
           <w:lang w:eastAsia="en-IN"/>
         </w:rPr>
       </w:pPr>
-      <w:hyperlink r:id="rId5" w:history="1">
-        <w:r>
-          <w:rPr>
-            <w:rFonts w:ascii="Roboto" w:eastAsia="Times New Roman" w:hAnsi="Roboto" w:cs="Times New Roman"/>
-            <w:color w:val="1155CC"/>
-            <w:sz w:val="24"/>
-            <w:szCs w:val="24"/>
-            <w:u w:val="single"/>
-            <w:shd w:val="clear" w:color="auto" w:fill="FFFFFF"/>
-            <w:lang w:eastAsia="en-IN"/>
-          </w:rPr>
-          <w:t>https://www.transparencymarketresearch.com/immersive-technologies-market.html</w:t>
-        </w:r>
-      </w:hyperlink>
+      <w:r>
+        <w:fldChar w:fldCharType="begin"/>
+      </w:r>
+      <w:r>
+        <w:instrText xml:space="preserve"> HYPERLINK "https://www.transparencymarketresearch.com/immersive-technologies-market.html" </w:instrText>
+      </w:r>
+      <w:r>
+        <w:fldChar w:fldCharType="separate"/>
+      </w:r>
+      <w:r>
+        <w:rPr>
+          <w:rFonts w:ascii="Roboto" w:eastAsia="Times New Roman" w:hAnsi="Roboto" w:cs="Times New Roman"/>
+          <w:color w:val="1155CC"/>
+          <w:sz w:val="24"/>
+          <w:szCs w:val="24"/>
+          <w:u w:val="single"/>
+          <w:shd w:val="clear" w:color="auto" w:fill="FFFFFF"/>
+          <w:lang w:eastAsia="en-IN"/>
+        </w:rPr>
+        <w:t>https://www.transparencymarketresearch.com/immersive-technologies-market.html</w:t>
+      </w:r>
+      <w:r>
+        <w:rPr>
+          <w:rFonts w:ascii="Roboto" w:eastAsia="Times New Roman" w:hAnsi="Roboto" w:cs="Times New Roman"/>
+          <w:color w:val="1155CC"/>
+          <w:sz w:val="24"/>
+          <w:szCs w:val="24"/>
+          <w:u w:val="single"/>
+          <w:shd w:val="clear" w:color="auto" w:fill="FFFFFF"/>
+          <w:lang w:eastAsia="en-IN"/>
+        </w:rPr>
+        <w:fldChar w:fldCharType="end"/>
+      </w:r>
     </w:p>
     <w:p>
       <w:pPr>
@@ -57,7 +76,31 @@
           <w:shd w:val="clear" w:color="auto" w:fill="FFFFFF"/>
           <w:lang w:eastAsia="en-IN"/>
         </w:rPr>
-        <w:t>- The immersive technologies market is projected to surpass US$ 2.6 Trn by 2031</w:t>
+        <w:t xml:space="preserve">- The immersive technologies market is projected to surpass US$ 2.6 </w:t>
+      </w:r>
+      <w:proofErr w:type="spellStart"/>
+      <w:r>
+        <w:rPr>
+          <w:rFonts w:ascii="Roboto" w:eastAsia="Times New Roman" w:hAnsi="Roboto" w:cs="Times New Roman"/>
+          <w:color w:val="212529"/>
+          <w:sz w:val="24"/>
+          <w:szCs w:val="24"/>
+          <w:shd w:val="clear" w:color="auto" w:fill="FFFFFF"/>
+          <w:lang w:eastAsia="en-IN"/>
+        </w:rPr>
+        <w:t>Trn</w:t>
+      </w:r>
+      <w:proofErr w:type="spellEnd"/>
+      <w:r>
+        <w:rPr>
+          <w:rFonts w:ascii="Roboto" w:eastAsia="Times New Roman" w:hAnsi="Roboto" w:cs="Times New Roman"/>
+          <w:color w:val="212529"/>
+          <w:sz w:val="24"/>
+          <w:szCs w:val="24"/>
+          <w:shd w:val="clear" w:color="auto" w:fill="FFFFFF"/>
+          <w:lang w:eastAsia="en-IN"/>
+        </w:rPr>
+        <w:t xml:space="preserve"> by 2031</w:t>
       </w:r>
     </w:p>
     <w:p>
@@ -108,7 +151,31 @@
           <w:shd w:val="clear" w:color="auto" w:fill="FFFFFF"/>
           <w:lang w:eastAsia="en-IN"/>
         </w:rPr>
-        <w:t>In terms of revenue, the global immersive technologies market was valued at US$ 81.82 Bn in 2020, and is expected to cross US$ 2.6 Trn by 2031, expanding at a CAGR of ~38% during the forecast period</w:t>
+        <w:t xml:space="preserve">In terms of revenue, the global immersive technologies market was valued at US$ 81.82 Bn in 2020, and is expected to cross US$ 2.6 </w:t>
+      </w:r>
+      <w:proofErr w:type="spellStart"/>
+      <w:r>
+        <w:rPr>
+          <w:rFonts w:ascii="Roboto" w:eastAsia="Times New Roman" w:hAnsi="Roboto" w:cs="Times New Roman"/>
+          <w:color w:val="212529"/>
+          <w:sz w:val="24"/>
+          <w:szCs w:val="24"/>
+          <w:shd w:val="clear" w:color="auto" w:fill="FFFFFF"/>
+          <w:lang w:eastAsia="en-IN"/>
+        </w:rPr>
+        <w:t>Trn</w:t>
+      </w:r>
+      <w:proofErr w:type="spellEnd"/>
+      <w:r>
+        <w:rPr>
+          <w:rFonts w:ascii="Roboto" w:eastAsia="Times New Roman" w:hAnsi="Roboto" w:cs="Times New Roman"/>
+          <w:color w:val="212529"/>
+          <w:sz w:val="24"/>
+          <w:szCs w:val="24"/>
+          <w:shd w:val="clear" w:color="auto" w:fill="FFFFFF"/>
+          <w:lang w:eastAsia="en-IN"/>
+        </w:rPr>
+        <w:t xml:space="preserve"> by 2031, expanding at a CAGR of ~38% during the forecast period</w:t>
       </w:r>
     </w:p>
     <w:p>
@@ -166,7 +233,7 @@
         </w:rPr>
         <w:t xml:space="preserve">The immersive technologies market is slated to register an explosive CAGR of ~38% during the forecast period. The immersive technology has the possibility to improve a student’s learning experience, while teaching them to embrace technology. From virtual field trips on the planet Mars to roleplaying as history’s greatest public figures, the use of </w:t>
       </w:r>
-      <w:hyperlink r:id="rId6" w:history="1">
+      <w:hyperlink r:id="rId5" w:history="1">
         <w:r>
           <w:rPr>
             <w:rFonts w:ascii="Roboto" w:eastAsia="Times New Roman" w:hAnsi="Roboto" w:cs="Times New Roman"/>
@@ -212,7 +279,55 @@
           <w:shd w:val="clear" w:color="auto" w:fill="FFFFFF"/>
           <w:lang w:eastAsia="en-IN"/>
         </w:rPr>
-        <w:t>The Unimersiv app and Oculus Rift headset are being highly publicized to help students meet people from any country in the world and learn languages in VR. Virtual museum tours are helping students to be vividly immersed in arts and culture. The lesser known topics such as human chemistry are gaining attention with the InMind2’s scientific VR game, which helps students to learn about human chemistry in a fun and safe environment.</w:t>
+        <w:t xml:space="preserve">The </w:t>
+      </w:r>
+      <w:proofErr w:type="spellStart"/>
+      <w:r>
+        <w:rPr>
+          <w:rFonts w:ascii="Roboto" w:eastAsia="Times New Roman" w:hAnsi="Roboto" w:cs="Times New Roman"/>
+          <w:color w:val="212529"/>
+          <w:sz w:val="24"/>
+          <w:szCs w:val="24"/>
+          <w:shd w:val="clear" w:color="auto" w:fill="FFFFFF"/>
+          <w:lang w:eastAsia="en-IN"/>
+        </w:rPr>
+        <w:t>Unimersiv</w:t>
+      </w:r>
+      <w:proofErr w:type="spellEnd"/>
+      <w:r>
+        <w:rPr>
+          <w:rFonts w:ascii="Roboto" w:eastAsia="Times New Roman" w:hAnsi="Roboto" w:cs="Times New Roman"/>
+          <w:color w:val="212529"/>
+          <w:sz w:val="24"/>
+          <w:szCs w:val="24"/>
+          <w:shd w:val="clear" w:color="auto" w:fill="FFFFFF"/>
+          <w:lang w:eastAsia="en-IN"/>
+        </w:rPr>
+        <w:t xml:space="preserve"> app and Oculus Rift headset are being highly publicized to help students meet people from any country in the world and learn languages in VR. Virtual museum tours are helping students to be vividly immersed in arts and culture. The </w:t>
+      </w:r>
+      <w:proofErr w:type="gramStart"/>
+      <w:r>
+        <w:rPr>
+          <w:rFonts w:ascii="Roboto" w:eastAsia="Times New Roman" w:hAnsi="Roboto" w:cs="Times New Roman"/>
+          <w:color w:val="212529"/>
+          <w:sz w:val="24"/>
+          <w:szCs w:val="24"/>
+          <w:shd w:val="clear" w:color="auto" w:fill="FFFFFF"/>
+          <w:lang w:eastAsia="en-IN"/>
+        </w:rPr>
+        <w:t>lesser known</w:t>
+      </w:r>
+      <w:proofErr w:type="gramEnd"/>
+      <w:r>
+        <w:rPr>
+          <w:rFonts w:ascii="Roboto" w:eastAsia="Times New Roman" w:hAnsi="Roboto" w:cs="Times New Roman"/>
+          <w:color w:val="212529"/>
+          <w:sz w:val="24"/>
+          <w:szCs w:val="24"/>
+          <w:shd w:val="clear" w:color="auto" w:fill="FFFFFF"/>
+          <w:lang w:eastAsia="en-IN"/>
+        </w:rPr>
+        <w:t xml:space="preserve"> topics such as human chemistry are gaining attention with the InMind2’s scientific VR game, which helps students to learn about human chemistry in a fun and safe environment.</w:t>
       </w:r>
     </w:p>
     <w:p>
@@ -268,7 +383,247 @@
           <w:lang w:eastAsia="en-IN"/>
         </w:rPr>
       </w:pPr>
-      <w:hyperlink r:id="rId7" w:history="1">
+    </w:p>
+    <w:p>
+      <w:pPr>
+        <w:shd w:val="clear" w:color="auto" w:fill="FFFFFF"/>
+        <w:spacing w:after="0" w:line="240" w:lineRule="auto"/>
+        <w:rPr>
+          <w:rFonts w:ascii="Times New Roman" w:eastAsia="Times New Roman" w:hAnsi="Times New Roman" w:cs="Times New Roman"/>
+          <w:sz w:val="24"/>
+          <w:szCs w:val="24"/>
+          <w:lang w:eastAsia="en-IN"/>
+        </w:rPr>
+      </w:pPr>
+    </w:p>
+    <w:p>
+      <w:pPr>
+        <w:shd w:val="clear" w:color="auto" w:fill="FFFFFF"/>
+        <w:spacing w:after="0" w:line="240" w:lineRule="auto"/>
+        <w:rPr>
+          <w:rFonts w:ascii="Times New Roman" w:eastAsia="Times New Roman" w:hAnsi="Times New Roman" w:cs="Times New Roman"/>
+          <w:sz w:val="24"/>
+          <w:szCs w:val="24"/>
+          <w:lang w:eastAsia="en-IN"/>
+        </w:rPr>
+      </w:pPr>
+    </w:p>
+    <w:p>
+      <w:pPr>
+        <w:shd w:val="clear" w:color="auto" w:fill="FFFFFF"/>
+        <w:spacing w:after="0" w:line="240" w:lineRule="auto"/>
+        <w:rPr>
+          <w:rFonts w:ascii="Times New Roman" w:eastAsia="Times New Roman" w:hAnsi="Times New Roman" w:cs="Times New Roman"/>
+          <w:sz w:val="24"/>
+          <w:szCs w:val="24"/>
+          <w:lang w:eastAsia="en-IN"/>
+        </w:rPr>
+      </w:pPr>
+    </w:p>
+    <w:p>
+      <w:pPr>
+        <w:shd w:val="clear" w:color="auto" w:fill="FFFFFF"/>
+        <w:spacing w:after="0" w:line="240" w:lineRule="auto"/>
+        <w:rPr>
+          <w:rFonts w:ascii="Times New Roman" w:eastAsia="Times New Roman" w:hAnsi="Times New Roman" w:cs="Times New Roman"/>
+          <w:sz w:val="24"/>
+          <w:szCs w:val="24"/>
+          <w:lang w:eastAsia="en-IN"/>
+        </w:rPr>
+      </w:pPr>
+    </w:p>
+    <w:p>
+      <w:pPr>
+        <w:shd w:val="clear" w:color="auto" w:fill="FFFFFF"/>
+        <w:spacing w:after="0" w:line="240" w:lineRule="auto"/>
+        <w:rPr>
+          <w:rFonts w:ascii="Times New Roman" w:eastAsia="Times New Roman" w:hAnsi="Times New Roman" w:cs="Times New Roman"/>
+          <w:sz w:val="24"/>
+          <w:szCs w:val="24"/>
+          <w:lang w:eastAsia="en-IN"/>
+        </w:rPr>
+      </w:pPr>
+    </w:p>
+    <w:p>
+      <w:pPr>
+        <w:shd w:val="clear" w:color="auto" w:fill="FFFFFF"/>
+        <w:spacing w:after="0" w:line="240" w:lineRule="auto"/>
+        <w:rPr>
+          <w:rFonts w:ascii="Times New Roman" w:eastAsia="Times New Roman" w:hAnsi="Times New Roman" w:cs="Times New Roman"/>
+          <w:sz w:val="24"/>
+          <w:szCs w:val="24"/>
+          <w:lang w:eastAsia="en-IN"/>
+        </w:rPr>
+      </w:pPr>
+    </w:p>
+    <w:p>
+      <w:pPr>
+        <w:shd w:val="clear" w:color="auto" w:fill="FFFFFF"/>
+        <w:spacing w:after="0" w:line="240" w:lineRule="auto"/>
+        <w:rPr>
+          <w:rFonts w:ascii="Times New Roman" w:eastAsia="Times New Roman" w:hAnsi="Times New Roman" w:cs="Times New Roman"/>
+          <w:sz w:val="24"/>
+          <w:szCs w:val="24"/>
+          <w:lang w:eastAsia="en-IN"/>
+        </w:rPr>
+      </w:pPr>
+    </w:p>
+    <w:p>
+      <w:pPr>
+        <w:shd w:val="clear" w:color="auto" w:fill="FFFFFF"/>
+        <w:spacing w:after="0" w:line="240" w:lineRule="auto"/>
+        <w:rPr>
+          <w:rFonts w:ascii="Times New Roman" w:eastAsia="Times New Roman" w:hAnsi="Times New Roman" w:cs="Times New Roman"/>
+          <w:sz w:val="24"/>
+          <w:szCs w:val="24"/>
+          <w:lang w:eastAsia="en-IN"/>
+        </w:rPr>
+      </w:pPr>
+    </w:p>
+    <w:p>
+      <w:pPr>
+        <w:shd w:val="clear" w:color="auto" w:fill="FFFFFF"/>
+        <w:spacing w:after="0" w:line="240" w:lineRule="auto"/>
+        <w:rPr>
+          <w:rFonts w:ascii="Times New Roman" w:eastAsia="Times New Roman" w:hAnsi="Times New Roman" w:cs="Times New Roman"/>
+          <w:sz w:val="24"/>
+          <w:szCs w:val="24"/>
+          <w:lang w:eastAsia="en-IN"/>
+        </w:rPr>
+      </w:pPr>
+    </w:p>
+    <w:p>
+      <w:pPr>
+        <w:shd w:val="clear" w:color="auto" w:fill="FFFFFF"/>
+        <w:spacing w:after="0" w:line="240" w:lineRule="auto"/>
+        <w:rPr>
+          <w:rFonts w:ascii="Times New Roman" w:eastAsia="Times New Roman" w:hAnsi="Times New Roman" w:cs="Times New Roman"/>
+          <w:sz w:val="24"/>
+          <w:szCs w:val="24"/>
+          <w:lang w:eastAsia="en-IN"/>
+        </w:rPr>
+      </w:pPr>
+    </w:p>
+    <w:p>
+      <w:pPr>
+        <w:shd w:val="clear" w:color="auto" w:fill="FFFFFF"/>
+        <w:spacing w:after="0" w:line="240" w:lineRule="auto"/>
+        <w:rPr>
+          <w:rFonts w:ascii="Times New Roman" w:eastAsia="Times New Roman" w:hAnsi="Times New Roman" w:cs="Times New Roman"/>
+          <w:sz w:val="24"/>
+          <w:szCs w:val="24"/>
+          <w:lang w:eastAsia="en-IN"/>
+        </w:rPr>
+      </w:pPr>
+    </w:p>
+    <w:p>
+      <w:pPr>
+        <w:shd w:val="clear" w:color="auto" w:fill="FFFFFF"/>
+        <w:spacing w:after="0" w:line="240" w:lineRule="auto"/>
+        <w:rPr>
+          <w:rFonts w:ascii="Times New Roman" w:eastAsia="Times New Roman" w:hAnsi="Times New Roman" w:cs="Times New Roman"/>
+          <w:sz w:val="24"/>
+          <w:szCs w:val="24"/>
+          <w:lang w:eastAsia="en-IN"/>
+        </w:rPr>
+      </w:pPr>
+    </w:p>
+    <w:p>
+      <w:pPr>
+        <w:shd w:val="clear" w:color="auto" w:fill="FFFFFF"/>
+        <w:spacing w:after="0" w:line="240" w:lineRule="auto"/>
+        <w:rPr>
+          <w:rFonts w:ascii="Times New Roman" w:eastAsia="Times New Roman" w:hAnsi="Times New Roman" w:cs="Times New Roman"/>
+          <w:sz w:val="24"/>
+          <w:szCs w:val="24"/>
+          <w:lang w:eastAsia="en-IN"/>
+        </w:rPr>
+      </w:pPr>
+    </w:p>
+    <w:p>
+      <w:pPr>
+        <w:shd w:val="clear" w:color="auto" w:fill="FFFFFF"/>
+        <w:spacing w:after="0" w:line="240" w:lineRule="auto"/>
+        <w:rPr>
+          <w:rFonts w:ascii="Times New Roman" w:eastAsia="Times New Roman" w:hAnsi="Times New Roman" w:cs="Times New Roman"/>
+          <w:sz w:val="24"/>
+          <w:szCs w:val="24"/>
+          <w:lang w:eastAsia="en-IN"/>
+        </w:rPr>
+      </w:pPr>
+    </w:p>
+    <w:p>
+      <w:pPr>
+        <w:shd w:val="clear" w:color="auto" w:fill="FFFFFF"/>
+        <w:spacing w:after="0" w:line="240" w:lineRule="auto"/>
+        <w:rPr>
+          <w:rFonts w:ascii="Times New Roman" w:eastAsia="Times New Roman" w:hAnsi="Times New Roman" w:cs="Times New Roman"/>
+          <w:sz w:val="24"/>
+          <w:szCs w:val="24"/>
+          <w:lang w:eastAsia="en-IN"/>
+        </w:rPr>
+      </w:pPr>
+    </w:p>
+    <w:p>
+      <w:pPr>
+        <w:shd w:val="clear" w:color="auto" w:fill="FFFFFF"/>
+        <w:spacing w:after="0" w:line="240" w:lineRule="auto"/>
+        <w:rPr>
+          <w:rFonts w:ascii="Times New Roman" w:eastAsia="Times New Roman" w:hAnsi="Times New Roman" w:cs="Times New Roman"/>
+          <w:sz w:val="24"/>
+          <w:szCs w:val="24"/>
+          <w:lang w:eastAsia="en-IN"/>
+        </w:rPr>
+      </w:pPr>
+    </w:p>
+    <w:p>
+      <w:pPr>
+        <w:shd w:val="clear" w:color="auto" w:fill="FFFFFF"/>
+        <w:spacing w:after="0" w:line="240" w:lineRule="auto"/>
+        <w:rPr>
+          <w:rFonts w:ascii="Times New Roman" w:eastAsia="Times New Roman" w:hAnsi="Times New Roman" w:cs="Times New Roman"/>
+          <w:sz w:val="24"/>
+          <w:szCs w:val="24"/>
+          <w:lang w:eastAsia="en-IN"/>
+        </w:rPr>
+      </w:pPr>
+    </w:p>
+    <w:p>
+      <w:pPr>
+        <w:shd w:val="clear" w:color="auto" w:fill="FFFFFF"/>
+        <w:spacing w:after="0" w:line="240" w:lineRule="auto"/>
+        <w:rPr>
+          <w:rFonts w:ascii="Times New Roman" w:eastAsia="Times New Roman" w:hAnsi="Times New Roman" w:cs="Times New Roman"/>
+          <w:sz w:val="24"/>
+          <w:szCs w:val="24"/>
+          <w:lang w:eastAsia="en-IN"/>
+        </w:rPr>
+      </w:pPr>
+    </w:p>
+    <w:p>
+      <w:pPr>
+        <w:shd w:val="clear" w:color="auto" w:fill="FFFFFF"/>
+        <w:spacing w:after="0" w:line="240" w:lineRule="auto"/>
+        <w:rPr>
+          <w:rFonts w:ascii="Times New Roman" w:eastAsia="Times New Roman" w:hAnsi="Times New Roman" w:cs="Times New Roman"/>
+          <w:sz w:val="24"/>
+          <w:szCs w:val="24"/>
+          <w:lang w:eastAsia="en-IN"/>
+        </w:rPr>
+      </w:pPr>
+    </w:p>
+    <w:p>
+      <w:pPr>
+        <w:shd w:val="clear" w:color="auto" w:fill="FFFFFF"/>
+        <w:spacing w:after="0" w:line="240" w:lineRule="auto"/>
+        <w:rPr>
+          <w:rFonts w:ascii="Times New Roman" w:eastAsia="Times New Roman" w:hAnsi="Times New Roman" w:cs="Times New Roman"/>
+          <w:sz w:val="24"/>
+          <w:szCs w:val="24"/>
+          <w:lang w:eastAsia="en-IN"/>
+        </w:rPr>
+      </w:pPr>
+      <w:hyperlink r:id="rId6" w:history="1">
         <w:r>
           <w:rPr>
             <w:rFonts w:ascii="Roboto" w:eastAsia="Times New Roman" w:hAnsi="Roboto" w:cs="Times New Roman"/>
@@ -309,14 +664,6 @@
         <w:shd w:val="clear" w:color="auto" w:fill="FFFFFF"/>
         <w:spacing w:after="240" w:line="240" w:lineRule="auto"/>
         <w:rPr>
-          <w:rFonts w:ascii="Times New Roman" w:eastAsia="Times New Roman" w:hAnsi="Times New Roman" w:cs="Times New Roman"/>
-          <w:sz w:val="24"/>
-          <w:szCs w:val="24"/>
-          <w:lang w:eastAsia="en-IN"/>
-        </w:rPr>
-      </w:pPr>
-      <w:r>
-        <w:rPr>
           <w:rFonts w:ascii="Montserrat" w:eastAsia="Times New Roman" w:hAnsi="Montserrat" w:cs="Times New Roman"/>
           <w:color w:val="293849"/>
           <w:sz w:val="24"/>
@@ -324,7 +671,82 @@
           <w:shd w:val="clear" w:color="auto" w:fill="FFFFFF"/>
           <w:lang w:eastAsia="en-IN"/>
         </w:rPr>
+      </w:pPr>
+      <w:r>
+        <w:rPr>
+          <w:rFonts w:ascii="Montserrat" w:eastAsia="Times New Roman" w:hAnsi="Montserrat" w:cs="Times New Roman"/>
+          <w:color w:val="293849"/>
+          <w:sz w:val="24"/>
+          <w:szCs w:val="24"/>
+          <w:shd w:val="clear" w:color="auto" w:fill="FFFFFF"/>
+          <w:lang w:eastAsia="en-IN"/>
+        </w:rPr>
         <w:t>Covina, Sept. 12, 2022 (GLOBE NEWSWIRE) -- Immersive Technologies Market accounted for US$ 81.82 billion in 2020 and is estimated to be US$ 1491.07 billion (1.4Trn) by 2030 and is anticipated to register a CAGR of 38.4%.</w:t>
+      </w:r>
+    </w:p>
+    <w:p>
+      <w:pPr>
+        <w:shd w:val="clear" w:color="auto" w:fill="FFFFFF"/>
+        <w:spacing w:after="240" w:line="240" w:lineRule="auto"/>
+        <w:rPr>
+          <w:rFonts w:ascii="Times New Roman" w:eastAsia="Times New Roman" w:hAnsi="Times New Roman" w:cs="Times New Roman"/>
+          <w:sz w:val="24"/>
+          <w:szCs w:val="24"/>
+          <w:lang w:eastAsia="en-IN"/>
+        </w:rPr>
+      </w:pPr>
+      <w:r>
+        <w:rPr>
+          <w:noProof/>
+        </w:rPr>
+        <w:drawing>
+          <wp:inline distT="0" distB="0" distL="0" distR="0" wp14:anchorId="50E4AA45" wp14:editId="093D4A28">
+            <wp:extent cx="5803237" cy="3390900"/>
+            <wp:effectExtent l="0" t="0" r="7620" b="0"/>
+            <wp:docPr id="1" name="Picture 1" descr="Chart, bar chart&#10;&#10;Description automatically generated"/>
+            <wp:cNvGraphicFramePr>
+              <a:graphicFrameLocks xmlns:a="http://schemas.openxmlformats.org/drawingml/2006/main" noChangeAspect="1"/>
+            </wp:cNvGraphicFramePr>
+            <a:graphic xmlns:a="http://schemas.openxmlformats.org/drawingml/2006/main">
+              <a:graphicData uri="http://schemas.openxmlformats.org/drawingml/2006/picture">
+                <pic:pic xmlns:pic="http://schemas.openxmlformats.org/drawingml/2006/picture">
+                  <pic:nvPicPr>
+                    <pic:cNvPr id="1" name="Picture 1" descr="Chart, bar chart&#10;&#10;Description automatically generated"/>
+                    <pic:cNvPicPr>
+                      <a:picLocks noChangeAspect="1" noChangeArrowheads="1"/>
+                    </pic:cNvPicPr>
+                  </pic:nvPicPr>
+                  <pic:blipFill>
+                    <a:blip r:embed="rId7">
+                      <a:extLst>
+                        <a:ext uri="{28A0092B-C50C-407E-A947-70E740481C1C}">
+                          <a14:useLocalDpi xmlns:a14="http://schemas.microsoft.com/office/drawing/2010/main" val="0"/>
+                        </a:ext>
+                      </a:extLst>
+                    </a:blip>
+                    <a:srcRect/>
+                    <a:stretch>
+                      <a:fillRect/>
+                    </a:stretch>
+                  </pic:blipFill>
+                  <pic:spPr bwMode="auto">
+                    <a:xfrm>
+                      <a:off x="0" y="0"/>
+                      <a:ext cx="5808072" cy="3393725"/>
+                    </a:xfrm>
+                    <a:prstGeom prst="rect">
+                      <a:avLst/>
+                    </a:prstGeom>
+                    <a:noFill/>
+                    <a:ln>
+                      <a:noFill/>
+                    </a:ln>
+                  </pic:spPr>
+                </pic:pic>
+              </a:graphicData>
+            </a:graphic>
+          </wp:inline>
+        </w:drawing>
       </w:r>
     </w:p>
     <w:sectPr>

</xml_diff>

<commit_message>
How is chip shortage affecting the VR industry
</commit_message>
<xml_diff>
--- a/3. DES401 - Creative and Cultural Industries/Immersive Technologies Market Research.docx
+++ b/3. DES401 - Creative and Cultural Industries/Immersive Technologies Market Research.docx
@@ -971,6 +971,7 @@
       <w:r>
         <w:rPr>
           <w:rFonts w:ascii="Times New Roman" w:eastAsia="Times New Roman" w:hAnsi="Times New Roman" w:cs="Times New Roman"/>
+          <w:noProof/>
           <w:sz w:val="24"/>
           <w:szCs w:val="24"/>
           <w:lang w:eastAsia="en-IN"/>
@@ -1010,6 +1011,113 @@
             </a:graphic>
           </wp:inline>
         </w:drawing>
+      </w:r>
+    </w:p>
+    <w:p>
+      <w:pPr>
+        <w:shd w:val="clear" w:color="auto" w:fill="FFFFFF"/>
+        <w:spacing w:after="240" w:line="240" w:lineRule="auto"/>
+        <w:jc w:val="center"/>
+        <w:rPr>
+          <w:sz w:val="32"/>
+          <w:szCs w:val="32"/>
+        </w:rPr>
+      </w:pPr>
+      <w:r>
+        <w:rPr>
+          <w:sz w:val="32"/>
+          <w:szCs w:val="32"/>
+        </w:rPr>
+        <w:lastRenderedPageBreak/>
+        <w:t>H</w:t>
+      </w:r>
+      <w:r>
+        <w:rPr>
+          <w:sz w:val="32"/>
+          <w:szCs w:val="32"/>
+        </w:rPr>
+        <w:t xml:space="preserve">ow is chip shortage affecting the </w:t>
+      </w:r>
+      <w:r>
+        <w:rPr>
+          <w:sz w:val="32"/>
+          <w:szCs w:val="32"/>
+        </w:rPr>
+        <w:t>VR</w:t>
+      </w:r>
+      <w:r>
+        <w:rPr>
+          <w:sz w:val="32"/>
+          <w:szCs w:val="32"/>
+        </w:rPr>
+        <w:t xml:space="preserve"> industry</w:t>
+      </w:r>
+    </w:p>
+    <w:p>
+      <w:pPr>
+        <w:shd w:val="clear" w:color="auto" w:fill="FFFFFF"/>
+        <w:spacing w:after="240" w:line="240" w:lineRule="auto"/>
+        <w:rPr>
+          <w:sz w:val="32"/>
+          <w:szCs w:val="32"/>
+        </w:rPr>
+      </w:pPr>
+    </w:p>
+    <w:p>
+      <w:pPr>
+        <w:shd w:val="clear" w:color="auto" w:fill="FFFFFF"/>
+        <w:spacing w:after="240" w:line="240" w:lineRule="auto"/>
+        <w:rPr>
+          <w:sz w:val="24"/>
+          <w:szCs w:val="24"/>
+        </w:rPr>
+      </w:pPr>
+      <w:hyperlink r:id="rId13" w:history="1">
+        <w:r>
+          <w:rPr>
+            <w:rStyle w:val="Hyperlink"/>
+            <w:sz w:val="24"/>
+            <w:szCs w:val="24"/>
+          </w:rPr>
+          <w:t>https://www.waferworld.com/post/how-chip-shortage-impacted-gaming-industry</w:t>
+        </w:r>
+      </w:hyperlink>
+    </w:p>
+    <w:p>
+      <w:pPr>
+        <w:shd w:val="clear" w:color="auto" w:fill="FFFFFF"/>
+        <w:spacing w:after="240" w:line="240" w:lineRule="auto"/>
+        <w:rPr>
+          <w:sz w:val="24"/>
+          <w:szCs w:val="24"/>
+        </w:rPr>
+      </w:pPr>
+      <w:hyperlink r:id="rId14" w:history="1">
+        <w:r>
+          <w:rPr>
+            <w:rStyle w:val="Hyperlink"/>
+            <w:sz w:val="24"/>
+            <w:szCs w:val="24"/>
+          </w:rPr>
+          <w:t>https://en.wikipedia.org/wiki/2020%E2%80%93present_global_chip_shortage#Causes</w:t>
+        </w:r>
+      </w:hyperlink>
+    </w:p>
+    <w:p>
+      <w:pPr>
+        <w:shd w:val="clear" w:color="auto" w:fill="FFFFFF"/>
+        <w:spacing w:after="240" w:line="240" w:lineRule="auto"/>
+        <w:rPr>
+          <w:sz w:val="24"/>
+          <w:szCs w:val="24"/>
+        </w:rPr>
+      </w:pPr>
+      <w:r>
+        <w:rPr>
+          <w:sz w:val="24"/>
+          <w:szCs w:val="24"/>
+        </w:rPr>
+        <w:t>(why there’s a chip shortage)</w:t>
       </w:r>
     </w:p>
     <w:sectPr>

</xml_diff>